<commit_message>
server.js file setup and add student controller added'
</commit_message>
<xml_diff>
--- a/Web Application plan.docx
+++ b/Web Application plan.docx
@@ -83,7 +83,7 @@
           <w:b/>
           <w:bCs/>
         </w:rPr>
-        <w:t>Donors</w:t>
+        <w:t>Students</w:t>
       </w:r>
     </w:p>
     <w:p>
@@ -106,67 +106,79 @@
         <w:pStyle w:val="ListParagraph"/>
         <w:numPr>
           <w:ilvl w:val="0"/>
-          <w:numId w:val="6"/>
-        </w:numPr>
-      </w:pPr>
-      <w:r>
-        <w:t>Donor id</w:t>
-      </w:r>
-    </w:p>
-    <w:p>
-      <w:pPr>
-        <w:pStyle w:val="ListParagraph"/>
-        <w:numPr>
-          <w:ilvl w:val="0"/>
-          <w:numId w:val="6"/>
-        </w:numPr>
-      </w:pPr>
-      <w:r>
-        <w:t>Name</w:t>
-      </w:r>
-    </w:p>
-    <w:p>
-      <w:pPr>
-        <w:pStyle w:val="ListParagraph"/>
-        <w:numPr>
-          <w:ilvl w:val="0"/>
-          <w:numId w:val="6"/>
-        </w:numPr>
-      </w:pPr>
-      <w:r>
-        <w:t>Email</w:t>
-      </w:r>
-    </w:p>
-    <w:p>
-      <w:pPr>
-        <w:pStyle w:val="ListParagraph"/>
-        <w:numPr>
-          <w:ilvl w:val="0"/>
-          <w:numId w:val="6"/>
-        </w:numPr>
-      </w:pPr>
-      <w:r>
-        <w:t>Phone</w:t>
-      </w:r>
-    </w:p>
-    <w:p>
-      <w:pPr>
-        <w:pStyle w:val="ListParagraph"/>
-        <w:numPr>
-          <w:ilvl w:val="0"/>
-          <w:numId w:val="6"/>
-        </w:numPr>
-      </w:pPr>
-      <w:r>
-        <w:t>Country</w:t>
-      </w:r>
-    </w:p>
-    <w:p>
-      <w:pPr>
-        <w:pStyle w:val="ListParagraph"/>
-        <w:numPr>
-          <w:ilvl w:val="0"/>
-          <w:numId w:val="6"/>
+          <w:numId w:val="7"/>
+        </w:numPr>
+      </w:pPr>
+      <w:r>
+        <w:t>Student Id</w:t>
+      </w:r>
+    </w:p>
+    <w:p>
+      <w:pPr>
+        <w:pStyle w:val="ListParagraph"/>
+        <w:numPr>
+          <w:ilvl w:val="0"/>
+          <w:numId w:val="7"/>
+        </w:numPr>
+      </w:pPr>
+      <w:r>
+        <w:t>First Name</w:t>
+      </w:r>
+    </w:p>
+    <w:p>
+      <w:pPr>
+        <w:pStyle w:val="ListParagraph"/>
+        <w:numPr>
+          <w:ilvl w:val="0"/>
+          <w:numId w:val="7"/>
+        </w:numPr>
+      </w:pPr>
+      <w:r>
+        <w:t>Last Name</w:t>
+      </w:r>
+    </w:p>
+    <w:p>
+      <w:pPr>
+        <w:pStyle w:val="ListParagraph"/>
+        <w:numPr>
+          <w:ilvl w:val="0"/>
+          <w:numId w:val="7"/>
+        </w:numPr>
+      </w:pPr>
+      <w:r>
+        <w:t>Father Name</w:t>
+      </w:r>
+    </w:p>
+    <w:p>
+      <w:pPr>
+        <w:pStyle w:val="ListParagraph"/>
+        <w:numPr>
+          <w:ilvl w:val="0"/>
+          <w:numId w:val="7"/>
+        </w:numPr>
+      </w:pPr>
+      <w:r>
+        <w:t>DOB</w:t>
+      </w:r>
+    </w:p>
+    <w:p>
+      <w:pPr>
+        <w:pStyle w:val="ListParagraph"/>
+        <w:numPr>
+          <w:ilvl w:val="0"/>
+          <w:numId w:val="7"/>
+        </w:numPr>
+      </w:pPr>
+      <w:r>
+        <w:t>Gender</w:t>
+      </w:r>
+    </w:p>
+    <w:p>
+      <w:pPr>
+        <w:pStyle w:val="ListParagraph"/>
+        <w:numPr>
+          <w:ilvl w:val="0"/>
+          <w:numId w:val="7"/>
         </w:numPr>
       </w:pPr>
       <w:r>
@@ -178,7 +190,19 @@
         <w:pStyle w:val="ListParagraph"/>
         <w:numPr>
           <w:ilvl w:val="0"/>
-          <w:numId w:val="6"/>
+          <w:numId w:val="7"/>
+        </w:numPr>
+      </w:pPr>
+      <w:r>
+        <w:t>Contact</w:t>
+      </w:r>
+    </w:p>
+    <w:p>
+      <w:pPr>
+        <w:pStyle w:val="ListParagraph"/>
+        <w:numPr>
+          <w:ilvl w:val="0"/>
+          <w:numId w:val="7"/>
         </w:numPr>
       </w:pPr>
       <w:r>
@@ -190,19 +214,31 @@
         <w:pStyle w:val="ListParagraph"/>
         <w:numPr>
           <w:ilvl w:val="0"/>
-          <w:numId w:val="6"/>
-        </w:numPr>
-      </w:pPr>
-      <w:r>
-        <w:t>Gender</w:t>
-      </w:r>
-    </w:p>
-    <w:p>
-      <w:pPr>
-        <w:pStyle w:val="ListParagraph"/>
-        <w:numPr>
-          <w:ilvl w:val="0"/>
-          <w:numId w:val="6"/>
+          <w:numId w:val="7"/>
+        </w:numPr>
+      </w:pPr>
+      <w:r>
+        <w:t>School</w:t>
+      </w:r>
+    </w:p>
+    <w:p>
+      <w:pPr>
+        <w:pStyle w:val="ListParagraph"/>
+        <w:numPr>
+          <w:ilvl w:val="0"/>
+          <w:numId w:val="7"/>
+        </w:numPr>
+      </w:pPr>
+      <w:r>
+        <w:t>Class</w:t>
+      </w:r>
+    </w:p>
+    <w:p>
+      <w:pPr>
+        <w:pStyle w:val="ListParagraph"/>
+        <w:numPr>
+          <w:ilvl w:val="0"/>
+          <w:numId w:val="7"/>
         </w:numPr>
         <w:rPr>
           <w:color w:val="00B050"/>
@@ -212,31 +248,43 @@
         <w:rPr>
           <w:color w:val="00B050"/>
         </w:rPr>
-        <w:t>Donated Amount</w:t>
-      </w:r>
-    </w:p>
-    <w:p>
-      <w:pPr>
-        <w:pStyle w:val="ListParagraph"/>
-        <w:numPr>
-          <w:ilvl w:val="0"/>
-          <w:numId w:val="6"/>
-        </w:numPr>
+        <w:t>Sponsorship Status</w:t>
+      </w:r>
+      <w:r>
         <w:rPr>
           <w:color w:val="00B050"/>
         </w:rPr>
-      </w:pPr>
+        <w:t xml:space="preserve"> -- </w:t>
+      </w:r>
       <w:r>
         <w:rPr>
           <w:color w:val="00B050"/>
         </w:rPr>
-        <w:t>Sponsored students</w:t>
-      </w:r>
-      <w:r>
+        <w:t>Enum (e.g. Pending, Sponsored, Completed)</w:t>
+      </w:r>
+    </w:p>
+    <w:p>
+      <w:pPr>
+        <w:pStyle w:val="ListParagraph"/>
+        <w:numPr>
+          <w:ilvl w:val="0"/>
+          <w:numId w:val="7"/>
+        </w:numPr>
         <w:rPr>
           <w:color w:val="00B050"/>
         </w:rPr>
-        <w:t xml:space="preserve"> (</w:t>
+      </w:pPr>
+      <w:r>
+        <w:rPr>
+          <w:color w:val="00B050"/>
+        </w:rPr>
+        <w:t xml:space="preserve"> Prev. Donors</w:t>
+      </w:r>
+      <w:r>
+        <w:rPr>
+          <w:color w:val="00B050"/>
+        </w:rPr>
+        <w:t xml:space="preserve"> -- </w:t>
       </w:r>
       <w:r>
         <w:rPr>
@@ -250,7 +298,7 @@
         <w:rPr>
           <w:color w:val="00B050"/>
         </w:rPr>
-        <w:t>Student._</w:t>
+        <w:t>Donor._</w:t>
       </w:r>
       <w:proofErr w:type="gramEnd"/>
       <w:r>
@@ -264,15 +312,40 @@
         <w:rPr>
           <w:color w:val="00B050"/>
         </w:rPr>
-        <w:t xml:space="preserve"> or objects with metadata</w:t>
-      </w:r>
-      <w:r>
-        <w:rPr>
-          <w:color w:val="00B050"/>
-        </w:rPr>
-        <w:t>)</w:t>
-      </w:r>
-    </w:p>
+        <w:t xml:space="preserve"> or embedded references</w:t>
+      </w:r>
+    </w:p>
+    <w:p>
+      <w:pPr>
+        <w:pStyle w:val="ListParagraph"/>
+        <w:numPr>
+          <w:ilvl w:val="0"/>
+          <w:numId w:val="7"/>
+        </w:numPr>
+      </w:pPr>
+      <w:r>
+        <w:t>Gallery</w:t>
+      </w:r>
+      <w:r>
+        <w:t xml:space="preserve"> -- </w:t>
+      </w:r>
+      <w:r>
+        <w:t>Array of image URLs</w:t>
+      </w:r>
+    </w:p>
+    <w:p>
+      <w:pPr>
+        <w:pStyle w:val="ListParagraph"/>
+        <w:numPr>
+          <w:ilvl w:val="0"/>
+          <w:numId w:val="7"/>
+        </w:numPr>
+      </w:pPr>
+      <w:r>
+        <w:t>Introduction</w:t>
+      </w:r>
+    </w:p>
+    <w:p/>
     <w:p>
       <w:pPr>
         <w:pStyle w:val="Heading2"/>
@@ -290,7 +363,7 @@
           <w:b/>
           <w:bCs/>
         </w:rPr>
-        <w:t>Students</w:t>
+        <w:t>Donations</w:t>
       </w:r>
     </w:p>
     <w:p>
@@ -313,244 +386,94 @@
         <w:pStyle w:val="ListParagraph"/>
         <w:numPr>
           <w:ilvl w:val="0"/>
-          <w:numId w:val="7"/>
-        </w:numPr>
-      </w:pPr>
-      <w:r>
-        <w:t>Student Id</w:t>
-      </w:r>
-    </w:p>
-    <w:p>
-      <w:pPr>
-        <w:pStyle w:val="ListParagraph"/>
-        <w:numPr>
-          <w:ilvl w:val="0"/>
-          <w:numId w:val="7"/>
-        </w:numPr>
-      </w:pPr>
-      <w:r>
-        <w:t>First Name</w:t>
-      </w:r>
-    </w:p>
-    <w:p>
-      <w:pPr>
-        <w:pStyle w:val="ListParagraph"/>
-        <w:numPr>
-          <w:ilvl w:val="0"/>
-          <w:numId w:val="7"/>
-        </w:numPr>
-      </w:pPr>
-      <w:r>
-        <w:t>Last Name</w:t>
-      </w:r>
-    </w:p>
-    <w:p>
-      <w:pPr>
-        <w:pStyle w:val="ListParagraph"/>
-        <w:numPr>
-          <w:ilvl w:val="0"/>
-          <w:numId w:val="7"/>
-        </w:numPr>
-      </w:pPr>
-      <w:r>
-        <w:t>Father Name</w:t>
-      </w:r>
-    </w:p>
-    <w:p>
-      <w:pPr>
-        <w:pStyle w:val="ListParagraph"/>
-        <w:numPr>
-          <w:ilvl w:val="0"/>
-          <w:numId w:val="7"/>
-        </w:numPr>
-      </w:pPr>
-      <w:r>
-        <w:t>DOB</w:t>
-      </w:r>
-    </w:p>
-    <w:p>
-      <w:pPr>
-        <w:pStyle w:val="ListParagraph"/>
-        <w:numPr>
-          <w:ilvl w:val="0"/>
-          <w:numId w:val="7"/>
-        </w:numPr>
-      </w:pPr>
-      <w:r>
-        <w:t>Gender</w:t>
-      </w:r>
-    </w:p>
-    <w:p>
-      <w:pPr>
-        <w:pStyle w:val="ListParagraph"/>
-        <w:numPr>
-          <w:ilvl w:val="0"/>
-          <w:numId w:val="7"/>
-        </w:numPr>
-      </w:pPr>
-      <w:r>
-        <w:t>Profile URL</w:t>
-      </w:r>
-    </w:p>
-    <w:p>
-      <w:pPr>
-        <w:pStyle w:val="ListParagraph"/>
-        <w:numPr>
-          <w:ilvl w:val="0"/>
-          <w:numId w:val="7"/>
-        </w:numPr>
-      </w:pPr>
-      <w:r>
-        <w:t>Contact</w:t>
-      </w:r>
-    </w:p>
-    <w:p>
-      <w:pPr>
-        <w:pStyle w:val="ListParagraph"/>
-        <w:numPr>
-          <w:ilvl w:val="0"/>
-          <w:numId w:val="7"/>
-        </w:numPr>
-      </w:pPr>
-      <w:r>
-        <w:t>Address</w:t>
-      </w:r>
-    </w:p>
-    <w:p>
-      <w:pPr>
-        <w:pStyle w:val="ListParagraph"/>
-        <w:numPr>
-          <w:ilvl w:val="0"/>
-          <w:numId w:val="7"/>
-        </w:numPr>
-      </w:pPr>
-      <w:r>
-        <w:t>School</w:t>
-      </w:r>
-    </w:p>
-    <w:p>
-      <w:pPr>
-        <w:pStyle w:val="ListParagraph"/>
-        <w:numPr>
-          <w:ilvl w:val="0"/>
-          <w:numId w:val="7"/>
-        </w:numPr>
-      </w:pPr>
-      <w:r>
-        <w:t>Class</w:t>
-      </w:r>
-    </w:p>
-    <w:p>
-      <w:pPr>
-        <w:pStyle w:val="ListParagraph"/>
-        <w:numPr>
-          <w:ilvl w:val="0"/>
-          <w:numId w:val="7"/>
-        </w:numPr>
-        <w:rPr>
-          <w:color w:val="00B050"/>
-        </w:rPr>
-      </w:pPr>
-      <w:r>
-        <w:rPr>
-          <w:color w:val="00B050"/>
-        </w:rPr>
-        <w:t>Sponsorship Status</w:t>
-      </w:r>
-      <w:r>
-        <w:rPr>
-          <w:color w:val="00B050"/>
-        </w:rPr>
-        <w:t xml:space="preserve"> -- </w:t>
-      </w:r>
-      <w:r>
-        <w:rPr>
-          <w:color w:val="00B050"/>
-        </w:rPr>
-        <w:t>Enum (e.g. Pending, Sponsored, Completed)</w:t>
-      </w:r>
-    </w:p>
-    <w:p>
-      <w:pPr>
-        <w:pStyle w:val="ListParagraph"/>
-        <w:numPr>
-          <w:ilvl w:val="0"/>
-          <w:numId w:val="7"/>
-        </w:numPr>
-        <w:rPr>
-          <w:color w:val="00B050"/>
-        </w:rPr>
-      </w:pPr>
-      <w:r>
-        <w:rPr>
-          <w:color w:val="00B050"/>
-        </w:rPr>
-        <w:t xml:space="preserve"> Prev. Donors</w:t>
-      </w:r>
-      <w:r>
-        <w:rPr>
-          <w:color w:val="00B050"/>
-        </w:rPr>
-        <w:t xml:space="preserve"> -- </w:t>
-      </w:r>
-      <w:r>
-        <w:rPr>
-          <w:color w:val="00B050"/>
-        </w:rPr>
-        <w:t xml:space="preserve">Array of </w:t>
-      </w:r>
-      <w:proofErr w:type="spellStart"/>
+          <w:numId w:val="11"/>
+        </w:numPr>
+      </w:pPr>
+      <w:r>
+        <w:t>Id</w:t>
+      </w:r>
+    </w:p>
+    <w:p>
+      <w:pPr>
+        <w:pStyle w:val="ListParagraph"/>
+        <w:numPr>
+          <w:ilvl w:val="0"/>
+          <w:numId w:val="11"/>
+        </w:numPr>
+      </w:pPr>
+      <w:r>
+        <w:t>(donor id)</w:t>
+      </w:r>
+    </w:p>
+    <w:p>
+      <w:pPr>
+        <w:pStyle w:val="ListParagraph"/>
+        <w:numPr>
+          <w:ilvl w:val="0"/>
+          <w:numId w:val="11"/>
+        </w:numPr>
+      </w:pPr>
+      <w:r>
+        <w:t>To (Students id)</w:t>
+      </w:r>
+    </w:p>
+    <w:p>
+      <w:pPr>
+        <w:pStyle w:val="ListParagraph"/>
+        <w:numPr>
+          <w:ilvl w:val="0"/>
+          <w:numId w:val="11"/>
+        </w:numPr>
+      </w:pPr>
+      <w:r>
+        <w:t>Amount</w:t>
+      </w:r>
+    </w:p>
+    <w:p>
+      <w:pPr>
+        <w:pStyle w:val="ListParagraph"/>
+        <w:numPr>
+          <w:ilvl w:val="0"/>
+          <w:numId w:val="11"/>
+        </w:numPr>
+      </w:pPr>
+      <w:r>
+        <w:t>Payment Method</w:t>
+      </w:r>
+    </w:p>
+    <w:p>
+      <w:pPr>
+        <w:pStyle w:val="ListParagraph"/>
+        <w:numPr>
+          <w:ilvl w:val="0"/>
+          <w:numId w:val="11"/>
+        </w:numPr>
+      </w:pPr>
+      <w:r>
+        <w:t>Date</w:t>
+      </w:r>
+    </w:p>
+    <w:p>
+      <w:pPr>
+        <w:pStyle w:val="ListParagraph"/>
+        <w:numPr>
+          <w:ilvl w:val="0"/>
+          <w:numId w:val="11"/>
+        </w:numPr>
+      </w:pPr>
+      <w:r>
+        <w:t xml:space="preserve">Status </w:t>
+      </w:r>
       <w:proofErr w:type="gramStart"/>
       <w:r>
-        <w:rPr>
-          <w:color w:val="00B050"/>
-        </w:rPr>
-        <w:t>Donor._</w:t>
+        <w:t>Enum</w:t>
+      </w:r>
+      <w:r>
+        <w:t>(</w:t>
       </w:r>
       <w:proofErr w:type="gramEnd"/>
       <w:r>
-        <w:rPr>
-          <w:color w:val="00B050"/>
-        </w:rPr>
-        <w:t>id</w:t>
-      </w:r>
-      <w:proofErr w:type="spellEnd"/>
-      <w:r>
-        <w:rPr>
-          <w:color w:val="00B050"/>
-        </w:rPr>
-        <w:t xml:space="preserve"> or embedded references</w:t>
-      </w:r>
-    </w:p>
-    <w:p>
-      <w:pPr>
-        <w:pStyle w:val="ListParagraph"/>
-        <w:numPr>
-          <w:ilvl w:val="0"/>
-          <w:numId w:val="7"/>
-        </w:numPr>
-      </w:pPr>
-      <w:r>
-        <w:t>Gallery</w:t>
-      </w:r>
-      <w:r>
-        <w:t xml:space="preserve"> -- </w:t>
-      </w:r>
-      <w:r>
-        <w:t>Array of image URLs</w:t>
-      </w:r>
-    </w:p>
-    <w:p>
-      <w:pPr>
-        <w:pStyle w:val="ListParagraph"/>
-        <w:numPr>
-          <w:ilvl w:val="0"/>
-          <w:numId w:val="7"/>
-        </w:numPr>
-      </w:pPr>
-      <w:r>
-        <w:lastRenderedPageBreak/>
-        <w:t>Introduction</w:t>
+        <w:t>Pending/Completed)</w:t>
       </w:r>
     </w:p>
     <w:p/>
@@ -571,7 +494,7 @@
           <w:b/>
           <w:bCs/>
         </w:rPr>
-        <w:t>Donations</w:t>
+        <w:t>Administrators</w:t>
       </w:r>
     </w:p>
     <w:p>
@@ -594,7 +517,7 @@
         <w:pStyle w:val="ListParagraph"/>
         <w:numPr>
           <w:ilvl w:val="0"/>
-          <w:numId w:val="11"/>
+          <w:numId w:val="12"/>
         </w:numPr>
       </w:pPr>
       <w:r>
@@ -606,85 +529,174 @@
         <w:pStyle w:val="ListParagraph"/>
         <w:numPr>
           <w:ilvl w:val="0"/>
-          <w:numId w:val="11"/>
-        </w:numPr>
-      </w:pPr>
-      <w:r>
-        <w:t>(donor id)</w:t>
-      </w:r>
-    </w:p>
-    <w:p>
-      <w:pPr>
-        <w:pStyle w:val="ListParagraph"/>
-        <w:numPr>
-          <w:ilvl w:val="0"/>
-          <w:numId w:val="11"/>
-        </w:numPr>
-      </w:pPr>
-      <w:r>
-        <w:t>To (Students id)</w:t>
-      </w:r>
-    </w:p>
-    <w:p>
-      <w:pPr>
-        <w:pStyle w:val="ListParagraph"/>
-        <w:numPr>
-          <w:ilvl w:val="0"/>
-          <w:numId w:val="11"/>
-        </w:numPr>
-      </w:pPr>
-      <w:r>
-        <w:t>Amount</w:t>
-      </w:r>
-    </w:p>
-    <w:p>
-      <w:pPr>
-        <w:pStyle w:val="ListParagraph"/>
-        <w:numPr>
-          <w:ilvl w:val="0"/>
-          <w:numId w:val="11"/>
-        </w:numPr>
-      </w:pPr>
-      <w:r>
-        <w:t>Payment Method</w:t>
-      </w:r>
-    </w:p>
-    <w:p>
-      <w:pPr>
-        <w:pStyle w:val="ListParagraph"/>
-        <w:numPr>
-          <w:ilvl w:val="0"/>
-          <w:numId w:val="11"/>
-        </w:numPr>
-      </w:pPr>
-      <w:r>
-        <w:t>Date</w:t>
-      </w:r>
-    </w:p>
-    <w:p>
-      <w:pPr>
-        <w:pStyle w:val="ListParagraph"/>
-        <w:numPr>
-          <w:ilvl w:val="0"/>
-          <w:numId w:val="11"/>
-        </w:numPr>
-      </w:pPr>
-      <w:r>
-        <w:t xml:space="preserve">Status </w:t>
-      </w:r>
-      <w:proofErr w:type="gramStart"/>
-      <w:r>
-        <w:t>Enum</w:t>
-      </w:r>
-      <w:r>
-        <w:t>(</w:t>
-      </w:r>
-      <w:proofErr w:type="gramEnd"/>
-      <w:r>
-        <w:t>Pending/Completed)</w:t>
-      </w:r>
-    </w:p>
-    <w:p/>
+          <w:numId w:val="12"/>
+        </w:numPr>
+      </w:pPr>
+      <w:proofErr w:type="spellStart"/>
+      <w:r>
+        <w:t>Fname</w:t>
+      </w:r>
+      <w:proofErr w:type="spellEnd"/>
+    </w:p>
+    <w:p>
+      <w:pPr>
+        <w:pStyle w:val="ListParagraph"/>
+        <w:numPr>
+          <w:ilvl w:val="0"/>
+          <w:numId w:val="12"/>
+        </w:numPr>
+      </w:pPr>
+      <w:proofErr w:type="spellStart"/>
+      <w:r>
+        <w:t>Lname</w:t>
+      </w:r>
+      <w:proofErr w:type="spellEnd"/>
+    </w:p>
+    <w:p>
+      <w:pPr>
+        <w:pStyle w:val="ListParagraph"/>
+        <w:numPr>
+          <w:ilvl w:val="0"/>
+          <w:numId w:val="12"/>
+        </w:numPr>
+      </w:pPr>
+      <w:r>
+        <w:t>Email Address</w:t>
+      </w:r>
+    </w:p>
+    <w:p>
+      <w:pPr>
+        <w:pStyle w:val="ListParagraph"/>
+        <w:numPr>
+          <w:ilvl w:val="0"/>
+          <w:numId w:val="12"/>
+        </w:numPr>
+      </w:pPr>
+      <w:r>
+        <w:t>Phone</w:t>
+      </w:r>
+    </w:p>
+    <w:p>
+      <w:pPr>
+        <w:pStyle w:val="ListParagraph"/>
+        <w:numPr>
+          <w:ilvl w:val="0"/>
+          <w:numId w:val="12"/>
+        </w:numPr>
+      </w:pPr>
+      <w:r>
+        <w:t>Country</w:t>
+      </w:r>
+    </w:p>
+    <w:p>
+      <w:pPr>
+        <w:pStyle w:val="ListParagraph"/>
+        <w:numPr>
+          <w:ilvl w:val="0"/>
+          <w:numId w:val="12"/>
+        </w:numPr>
+      </w:pPr>
+      <w:r>
+        <w:t>Profile URL</w:t>
+      </w:r>
+    </w:p>
+    <w:p>
+      <w:pPr>
+        <w:pStyle w:val="ListParagraph"/>
+        <w:numPr>
+          <w:ilvl w:val="0"/>
+          <w:numId w:val="12"/>
+        </w:numPr>
+      </w:pPr>
+      <w:r>
+        <w:t>Address</w:t>
+      </w:r>
+    </w:p>
+    <w:p>
+      <w:pPr>
+        <w:pStyle w:val="ListParagraph"/>
+        <w:numPr>
+          <w:ilvl w:val="0"/>
+          <w:numId w:val="12"/>
+        </w:numPr>
+      </w:pPr>
+      <w:r>
+        <w:t>Gender</w:t>
+      </w:r>
+    </w:p>
+    <w:p>
+      <w:pPr>
+        <w:pStyle w:val="ListParagraph"/>
+        <w:numPr>
+          <w:ilvl w:val="0"/>
+          <w:numId w:val="12"/>
+        </w:numPr>
+        <w:rPr>
+          <w:color w:val="00B050"/>
+        </w:rPr>
+      </w:pPr>
+      <w:r>
+        <w:rPr>
+          <w:color w:val="00B050"/>
+        </w:rPr>
+        <w:t>Donated Amount</w:t>
+      </w:r>
+    </w:p>
+    <w:p>
+      <w:pPr>
+        <w:pStyle w:val="ListParagraph"/>
+        <w:numPr>
+          <w:ilvl w:val="0"/>
+          <w:numId w:val="12"/>
+        </w:numPr>
+        <w:rPr>
+          <w:color w:val="00B050"/>
+        </w:rPr>
+      </w:pPr>
+      <w:r>
+        <w:rPr>
+          <w:color w:val="00B050"/>
+        </w:rPr>
+        <w:t>Sponsored students</w:t>
+      </w:r>
+      <w:r>
+        <w:rPr>
+          <w:color w:val="00B050"/>
+        </w:rPr>
+        <w:t xml:space="preserve"> (</w:t>
+      </w:r>
+      <w:r>
+        <w:rPr>
+          <w:color w:val="00B050"/>
+        </w:rPr>
+        <w:t>Array of Student</w:t>
+      </w:r>
+      <w:r>
+        <w:rPr>
+          <w:color w:val="00B050"/>
+        </w:rPr>
+        <w:t xml:space="preserve"> ids </w:t>
+      </w:r>
+      <w:r>
+        <w:rPr>
+          <w:color w:val="00B050"/>
+        </w:rPr>
+        <w:t>or objects with metadata</w:t>
+      </w:r>
+      <w:r>
+        <w:rPr>
+          <w:color w:val="00B050"/>
+        </w:rPr>
+        <w:t>)</w:t>
+      </w:r>
+    </w:p>
+    <w:p>
+      <w:pPr>
+        <w:rPr>
+          <w:color w:val="00B050"/>
+        </w:rPr>
+      </w:pPr>
+    </w:p>
     <w:p>
       <w:pPr>
         <w:pStyle w:val="Heading2"/>
@@ -702,7 +714,12 @@
           <w:b/>
           <w:bCs/>
         </w:rPr>
-        <w:t>Administrators</w:t>
+        <w:t>Images</w:t>
+      </w:r>
+    </w:p>
+    <w:p>
+      <w:r>
+        <w:t>For All type of images for the causes</w:t>
       </w:r>
     </w:p>
     <w:p>
@@ -725,24 +742,24 @@
         <w:pStyle w:val="ListParagraph"/>
         <w:numPr>
           <w:ilvl w:val="0"/>
-          <w:numId w:val="12"/>
-        </w:numPr>
-      </w:pPr>
-      <w:r>
-        <w:t>Id</w:t>
-      </w:r>
-    </w:p>
-    <w:p>
-      <w:pPr>
-        <w:pStyle w:val="ListParagraph"/>
-        <w:numPr>
-          <w:ilvl w:val="0"/>
-          <w:numId w:val="12"/>
+          <w:numId w:val="6"/>
+        </w:numPr>
+      </w:pPr>
+      <w:r>
+        <w:t>Image id</w:t>
+      </w:r>
+    </w:p>
+    <w:p>
+      <w:pPr>
+        <w:pStyle w:val="ListParagraph"/>
+        <w:numPr>
+          <w:ilvl w:val="0"/>
+          <w:numId w:val="6"/>
         </w:numPr>
       </w:pPr>
       <w:proofErr w:type="spellStart"/>
       <w:r>
-        <w:t>Fname</w:t>
+        <w:t>url</w:t>
       </w:r>
       <w:proofErr w:type="spellEnd"/>
     </w:p>
@@ -751,12 +768,78 @@
         <w:pStyle w:val="ListParagraph"/>
         <w:numPr>
           <w:ilvl w:val="0"/>
-          <w:numId w:val="12"/>
+          <w:numId w:val="6"/>
+        </w:numPr>
+      </w:pPr>
+      <w:r>
+        <w:t>category</w:t>
+      </w:r>
+    </w:p>
+    <w:p/>
+    <w:p/>
+    <w:p>
+      <w:pPr>
+        <w:pStyle w:val="Heading2"/>
+        <w:numPr>
+          <w:ilvl w:val="0"/>
+          <w:numId w:val="2"/>
+        </w:numPr>
+        <w:rPr>
+          <w:b/>
+          <w:bCs/>
+        </w:rPr>
+      </w:pPr>
+      <w:r>
+        <w:rPr>
+          <w:b/>
+          <w:bCs/>
+        </w:rPr>
+        <w:t>Causes</w:t>
+      </w:r>
+    </w:p>
+    <w:p>
+      <w:r>
+        <w:t xml:space="preserve">For adding causes and tracking donations for it. </w:t>
+      </w:r>
+    </w:p>
+    <w:p>
+      <w:pPr>
+        <w:pStyle w:val="Heading3"/>
+        <w:ind w:firstLine="720"/>
+        <w:rPr>
+          <w:color w:val="4C94D8" w:themeColor="text2" w:themeTint="80"/>
+        </w:rPr>
+      </w:pPr>
+      <w:r>
+        <w:rPr>
+          <w:color w:val="4C94D8" w:themeColor="text2" w:themeTint="80"/>
+        </w:rPr>
+        <w:t>Attributes:</w:t>
+      </w:r>
+    </w:p>
+    <w:p>
+      <w:pPr>
+        <w:pStyle w:val="ListParagraph"/>
+        <w:numPr>
+          <w:ilvl w:val="0"/>
+          <w:numId w:val="6"/>
+        </w:numPr>
+      </w:pPr>
+      <w:r>
+        <w:t>Image id</w:t>
+      </w:r>
+    </w:p>
+    <w:p>
+      <w:pPr>
+        <w:pStyle w:val="ListParagraph"/>
+        <w:numPr>
+          <w:ilvl w:val="0"/>
+          <w:numId w:val="6"/>
         </w:numPr>
       </w:pPr>
       <w:proofErr w:type="spellStart"/>
       <w:r>
-        <w:t>Lname</w:t>
+        <w:t>url</w:t>
       </w:r>
       <w:proofErr w:type="spellEnd"/>
     </w:p>
@@ -765,138 +848,20 @@
         <w:pStyle w:val="ListParagraph"/>
         <w:numPr>
           <w:ilvl w:val="0"/>
-          <w:numId w:val="12"/>
-        </w:numPr>
-      </w:pPr>
-      <w:r>
-        <w:t>Email Address</w:t>
-      </w:r>
-    </w:p>
-    <w:p>
-      <w:pPr>
-        <w:pStyle w:val="ListParagraph"/>
-        <w:numPr>
-          <w:ilvl w:val="0"/>
-          <w:numId w:val="12"/>
-        </w:numPr>
-      </w:pPr>
-      <w:r>
-        <w:t>Phone</w:t>
-      </w:r>
-    </w:p>
-    <w:p>
-      <w:pPr>
-        <w:pStyle w:val="ListParagraph"/>
-        <w:numPr>
-          <w:ilvl w:val="0"/>
-          <w:numId w:val="12"/>
-        </w:numPr>
-      </w:pPr>
-      <w:r>
-        <w:t>Country</w:t>
-      </w:r>
-    </w:p>
-    <w:p>
-      <w:pPr>
-        <w:pStyle w:val="ListParagraph"/>
-        <w:numPr>
-          <w:ilvl w:val="0"/>
-          <w:numId w:val="12"/>
-        </w:numPr>
-      </w:pPr>
-      <w:r>
-        <w:t>Profile URL</w:t>
-      </w:r>
-    </w:p>
-    <w:p>
-      <w:pPr>
-        <w:pStyle w:val="ListParagraph"/>
-        <w:numPr>
-          <w:ilvl w:val="0"/>
-          <w:numId w:val="12"/>
-        </w:numPr>
-      </w:pPr>
-      <w:r>
-        <w:t>Address</w:t>
-      </w:r>
-    </w:p>
-    <w:p>
-      <w:pPr>
-        <w:pStyle w:val="ListParagraph"/>
-        <w:numPr>
-          <w:ilvl w:val="0"/>
-          <w:numId w:val="12"/>
-        </w:numPr>
-      </w:pPr>
-      <w:r>
-        <w:t>Gender</w:t>
-      </w:r>
-    </w:p>
-    <w:p>
-      <w:pPr>
-        <w:pStyle w:val="ListParagraph"/>
-        <w:numPr>
-          <w:ilvl w:val="0"/>
-          <w:numId w:val="12"/>
-        </w:numPr>
+          <w:numId w:val="6"/>
+        </w:numPr>
+      </w:pPr>
+      <w:r>
+        <w:t>category</w:t>
+      </w:r>
+    </w:p>
+    <w:p/>
+    <w:p>
+      <w:pPr>
         <w:rPr>
           <w:color w:val="00B050"/>
         </w:rPr>
       </w:pPr>
-      <w:r>
-        <w:rPr>
-          <w:color w:val="00B050"/>
-        </w:rPr>
-        <w:t>Donated Amount</w:t>
-      </w:r>
-    </w:p>
-    <w:p>
-      <w:pPr>
-        <w:pStyle w:val="ListParagraph"/>
-        <w:numPr>
-          <w:ilvl w:val="0"/>
-          <w:numId w:val="12"/>
-        </w:numPr>
-        <w:rPr>
-          <w:color w:val="00B050"/>
-        </w:rPr>
-      </w:pPr>
-      <w:r>
-        <w:rPr>
-          <w:color w:val="00B050"/>
-        </w:rPr>
-        <w:t>Sponsored students</w:t>
-      </w:r>
-      <w:r>
-        <w:rPr>
-          <w:color w:val="00B050"/>
-        </w:rPr>
-        <w:t xml:space="preserve"> (</w:t>
-      </w:r>
-      <w:r>
-        <w:rPr>
-          <w:color w:val="00B050"/>
-        </w:rPr>
-        <w:t>Array of Student</w:t>
-      </w:r>
-      <w:r>
-        <w:rPr>
-          <w:color w:val="00B050"/>
-        </w:rPr>
-        <w:t xml:space="preserve"> ids </w:t>
-      </w:r>
-      <w:r>
-        <w:rPr>
-          <w:color w:val="00B050"/>
-        </w:rPr>
-        <w:t>or objects with metadata</w:t>
-      </w:r>
-      <w:r>
-        <w:rPr>
-          <w:color w:val="00B050"/>
-        </w:rPr>
-        <w:t>)</w:t>
-      </w:r>
     </w:p>
     <w:sectPr>
       <w:pgSz w:w="12240" w:h="15840"/>

</xml_diff>